<commit_message>
Updated document to include Test Case Samples
</commit_message>
<xml_diff>
--- a/MTTS Test Plan.docx
+++ b/MTTS Test Plan.docx
@@ -264,6 +264,16 @@
       <w:r>
         <w:t>:</w:t>
       </w:r>
+      <w:r>
+        <w:t xml:space="preserve"> </w:t>
+      </w:r>
+      <w:r>
+        <w:rPr>
+          <w:b/>
+          <w:bCs/>
+        </w:rPr>
+        <w:t>User Manager</w:t>
+      </w:r>
     </w:p>
     <w:p>
       <w:pPr>
@@ -274,15 +284,97 @@
       </w:pPr>
       <w:r>
         <w:rPr>
-          <w:i/>
-          <w:iCs/>
-        </w:rPr>
-        <w:t>User Manager</w:t>
-      </w:r>
-      <w:r>
-        <w:t>: Handles user authentication, registration, and profile updates.</w:t>
-      </w:r>
-    </w:p>
+          <w:b/>
+          <w:bCs/>
+        </w:rPr>
+        <w:t>Test Case</w:t>
+      </w:r>
+      <w:r>
+        <w:t>:</w:t>
+      </w:r>
+      <w:r>
+        <w:t xml:space="preserve"> </w:t>
+      </w:r>
+      <w:r>
+        <w:t xml:space="preserve">Validate that the User Manager correctly checks </w:t>
+      </w:r>
+      <w:proofErr w:type="gramStart"/>
+      <w:r>
+        <w:t>correctly</w:t>
+      </w:r>
+      <w:proofErr w:type="gramEnd"/>
+      <w:r>
+        <w:t xml:space="preserve"> handles user authentication (login/logout)</w:t>
+      </w:r>
+    </w:p>
+    <w:p>
+      <w:pPr>
+        <w:numPr>
+          <w:ilvl w:val="1"/>
+          <w:numId w:val="3"/>
+        </w:numPr>
+      </w:pPr>
+      <w:r>
+        <w:rPr>
+          <w:b/>
+          <w:bCs/>
+        </w:rPr>
+        <w:t>Test Vector</w:t>
+      </w:r>
+      <w:r>
+        <w:t>: Input correct/incorrect credentials and observe system behavior.</w:t>
+      </w:r>
+    </w:p>
+    <w:p>
+      <w:pPr>
+        <w:numPr>
+          <w:ilvl w:val="1"/>
+          <w:numId w:val="3"/>
+        </w:numPr>
+      </w:pPr>
+      <w:r>
+        <w:rPr>
+          <w:b/>
+          <w:bCs/>
+        </w:rPr>
+        <w:t>Targeted Failures</w:t>
+      </w:r>
+      <w:r>
+        <w:t>: Failure to authenticate users or incorrect handling of login errors.</w:t>
+      </w:r>
+    </w:p>
+    <w:p>
+      <w:pPr>
+        <w:numPr>
+          <w:ilvl w:val="1"/>
+          <w:numId w:val="3"/>
+        </w:numPr>
+      </w:pPr>
+      <w:r>
+        <w:rPr>
+          <w:b/>
+          <w:bCs/>
+        </w:rPr>
+        <w:t>Sample</w:t>
+      </w:r>
+      <w:r>
+        <w:t>:</w:t>
+      </w:r>
+      <w:r>
+        <w:t xml:space="preserve"> </w:t>
+      </w:r>
+      <w:r>
+        <w:rPr>
+          <w:b/>
+          <w:bCs/>
+        </w:rPr>
+        <w:t>TS_MTS_001</w:t>
+      </w:r>
+      <w:r>
+        <w:t xml:space="preserve"> – Test Login Functionality</w:t>
+      </w:r>
+    </w:p>
+    <w:p/>
     <w:p>
       <w:pPr>
         <w:numPr>
@@ -295,10 +387,21 @@
           <w:b/>
           <w:bCs/>
         </w:rPr>
-        <w:t>Test Case</w:t>
+        <w:lastRenderedPageBreak/>
+        <w:t>Target Component</w:t>
       </w:r>
       <w:r>
         <w:t>:</w:t>
+      </w:r>
+      <w:r>
+        <w:t xml:space="preserve"> </w:t>
+      </w:r>
+      <w:r>
+        <w:rPr>
+          <w:b/>
+          <w:bCs/>
+        </w:rPr>
+        <w:t>Seat Manager</w:t>
       </w:r>
     </w:p>
     <w:p>
@@ -309,7 +412,17 @@
         </w:numPr>
       </w:pPr>
       <w:r>
-        <w:t>Validate that the User Manager correctly checks login credentials against the database.</w:t>
+        <w:rPr>
+          <w:b/>
+          <w:bCs/>
+        </w:rPr>
+        <w:t>Test Case</w:t>
+      </w:r>
+      <w:r>
+        <w:t>:</w:t>
+      </w:r>
+      <w:r>
+        <w:t xml:space="preserve"> Validate the seat availability status and update when a user selects a seat.</w:t>
       </w:r>
     </w:p>
     <w:p>
@@ -327,7 +440,10 @@
         <w:t>Test Vector</w:t>
       </w:r>
       <w:r>
-        <w:t>: Input correct/incorrect credentials and observe system behavior.</w:t>
+        <w:t xml:space="preserve">: </w:t>
+      </w:r>
+      <w:r>
+        <w:t>Simulate seat selection and verify that the seat is reserved.</w:t>
       </w:r>
     </w:p>
     <w:p>
@@ -345,26 +461,10 @@
         <w:t>Targeted Failures</w:t>
       </w:r>
       <w:r>
-        <w:t>: Failure to authenticate users or incorrect handling of login errors.</w:t>
-      </w:r>
-    </w:p>
-    <w:p>
-      <w:pPr>
-        <w:numPr>
-          <w:ilvl w:val="0"/>
-          <w:numId w:val="3"/>
-        </w:numPr>
-      </w:pPr>
-      <w:r>
-        <w:rPr>
-          <w:b/>
-          <w:bCs/>
-        </w:rPr>
-        <w:lastRenderedPageBreak/>
-        <w:t>Target Component</w:t>
-      </w:r>
-      <w:r>
-        <w:t>:</w:t>
+        <w:t xml:space="preserve">: </w:t>
+      </w:r>
+      <w:r>
+        <w:t>Failure to update seat status.</w:t>
       </w:r>
     </w:p>
     <w:p>
@@ -376,86 +476,26 @@
       </w:pPr>
       <w:r>
         <w:rPr>
-          <w:i/>
-          <w:iCs/>
-        </w:rPr>
-        <w:t>Payment Processor</w:t>
-      </w:r>
-      <w:r>
-        <w:t>: Handles payment requests and reward application.</w:t>
-      </w:r>
-    </w:p>
-    <w:p>
-      <w:pPr>
-        <w:numPr>
-          <w:ilvl w:val="0"/>
-          <w:numId w:val="3"/>
-        </w:numPr>
-      </w:pPr>
-      <w:r>
-        <w:rPr>
-          <w:b/>
-          <w:bCs/>
-        </w:rPr>
-        <w:t>Test Case</w:t>
+          <w:b/>
+          <w:bCs/>
+        </w:rPr>
+        <w:t>Sample</w:t>
       </w:r>
       <w:r>
         <w:t>:</w:t>
       </w:r>
-    </w:p>
-    <w:p>
-      <w:pPr>
-        <w:numPr>
-          <w:ilvl w:val="1"/>
-          <w:numId w:val="3"/>
-        </w:numPr>
-      </w:pPr>
-      <w:r>
-        <w:t>Ensure the Payment Processor applies rewards and discounts correctly.</w:t>
-      </w:r>
-    </w:p>
-    <w:p>
-      <w:pPr>
-        <w:numPr>
-          <w:ilvl w:val="1"/>
-          <w:numId w:val="3"/>
-        </w:numPr>
-      </w:pPr>
-      <w:r>
-        <w:rPr>
-          <w:b/>
-          <w:bCs/>
-        </w:rPr>
-        <w:t>Test Vector</w:t>
-      </w:r>
-      <w:r>
-        <w:t xml:space="preserve">: Test with and without rewards </w:t>
-      </w:r>
-      <w:proofErr w:type="gramStart"/>
-      <w:r>
-        <w:t>applied, and</w:t>
-      </w:r>
-      <w:proofErr w:type="gramEnd"/>
-      <w:r>
-        <w:t xml:space="preserve"> ensure payment amounts are updated accordingly.</w:t>
-      </w:r>
-    </w:p>
-    <w:p>
-      <w:pPr>
-        <w:numPr>
-          <w:ilvl w:val="1"/>
-          <w:numId w:val="3"/>
-        </w:numPr>
-      </w:pPr>
-      <w:r>
-        <w:rPr>
-          <w:b/>
-          <w:bCs/>
-        </w:rPr>
-        <w:t>Targeted Failures</w:t>
-      </w:r>
-      <w:r>
-        <w:t>: Incorrect application of rewards or failure to process payments.</w:t>
+      <w:r>
+        <w:t xml:space="preserve"> </w:t>
+      </w:r>
+      <w:r>
+        <w:rPr>
+          <w:b/>
+          <w:bCs/>
+        </w:rPr>
+        <w:t>TS_MTS_004</w:t>
+      </w:r>
+      <w:r>
+        <w:t xml:space="preserve"> – Test Seat Selection Functionality</w:t>
       </w:r>
     </w:p>
     <w:p>
@@ -490,6 +530,16 @@
       <w:r>
         <w:t>:</w:t>
       </w:r>
+      <w:r>
+        <w:t xml:space="preserve"> </w:t>
+      </w:r>
+      <w:r>
+        <w:rPr>
+          <w:b/>
+          <w:bCs/>
+        </w:rPr>
+        <w:t>Movie Selection</w:t>
+      </w:r>
     </w:p>
     <w:p>
       <w:pPr>
@@ -500,13 +550,95 @@
       </w:pPr>
       <w:r>
         <w:rPr>
-          <w:i/>
-          <w:iCs/>
-        </w:rPr>
-        <w:t>Movie Selection</w:t>
-      </w:r>
-      <w:r>
-        <w:t>: Allow users to browse and select available movies.</w:t>
+          <w:b/>
+          <w:bCs/>
+        </w:rPr>
+        <w:t>Test Case</w:t>
+      </w:r>
+      <w:r>
+        <w:t>:</w:t>
+      </w:r>
+      <w:r>
+        <w:t xml:space="preserve"> </w:t>
+      </w:r>
+      <w:r>
+        <w:t xml:space="preserve">Verify that </w:t>
+      </w:r>
+      <w:r>
+        <w:t>users can browse and filter available movies.</w:t>
+      </w:r>
+    </w:p>
+    <w:p>
+      <w:pPr>
+        <w:numPr>
+          <w:ilvl w:val="1"/>
+          <w:numId w:val="4"/>
+        </w:numPr>
+      </w:pPr>
+      <w:r>
+        <w:rPr>
+          <w:b/>
+          <w:bCs/>
+        </w:rPr>
+        <w:t>Test Vector</w:t>
+      </w:r>
+      <w:r>
+        <w:t xml:space="preserve">: Select a genre and </w:t>
+      </w:r>
+      <w:r>
+        <w:t>verify that the correct movies are displayed.</w:t>
+      </w:r>
+    </w:p>
+    <w:p>
+      <w:pPr>
+        <w:numPr>
+          <w:ilvl w:val="1"/>
+          <w:numId w:val="4"/>
+        </w:numPr>
+      </w:pPr>
+      <w:r>
+        <w:rPr>
+          <w:b/>
+          <w:bCs/>
+        </w:rPr>
+        <w:t>Targeted Failures</w:t>
+      </w:r>
+      <w:r>
+        <w:t xml:space="preserve">: </w:t>
+      </w:r>
+      <w:r>
+        <w:t>Incorrect or missing movie listings.</w:t>
+      </w:r>
+    </w:p>
+    <w:p>
+      <w:pPr>
+        <w:numPr>
+          <w:ilvl w:val="1"/>
+          <w:numId w:val="4"/>
+        </w:numPr>
+      </w:pPr>
+      <w:r>
+        <w:rPr>
+          <w:b/>
+          <w:bCs/>
+        </w:rPr>
+        <w:t>Sample</w:t>
+      </w:r>
+      <w:r>
+        <w:t>:</w:t>
+      </w:r>
+      <w:r>
+        <w:t xml:space="preserve"> </w:t>
+      </w:r>
+      <w:r>
+        <w:rPr>
+          <w:b/>
+          <w:bCs/>
+        </w:rPr>
+        <w:t>TS_MTS_005</w:t>
+      </w:r>
+      <w:r>
+        <w:t xml:space="preserve"> – Test Browse Movies Functionality</w:t>
       </w:r>
     </w:p>
     <w:p>
@@ -521,10 +653,27 @@
           <w:b/>
           <w:bCs/>
         </w:rPr>
-        <w:t>Test Case</w:t>
+        <w:t xml:space="preserve">Target </w:t>
+      </w:r>
+      <w:r>
+        <w:rPr>
+          <w:b/>
+          <w:bCs/>
+        </w:rPr>
+        <w:t>Component</w:t>
       </w:r>
       <w:r>
         <w:t>:</w:t>
+      </w:r>
+      <w:r>
+        <w:t xml:space="preserve"> </w:t>
+      </w:r>
+      <w:r>
+        <w:rPr>
+          <w:b/>
+          <w:bCs/>
+        </w:rPr>
+        <w:t>Payment Processor</w:t>
       </w:r>
     </w:p>
     <w:p>
@@ -535,7 +684,17 @@
         </w:numPr>
       </w:pPr>
       <w:r>
-        <w:t>Verify that the movie listings are retrieved correctly based on the user’s selected genre.</w:t>
+        <w:rPr>
+          <w:b/>
+          <w:bCs/>
+        </w:rPr>
+        <w:t>Test Case</w:t>
+      </w:r>
+      <w:r>
+        <w:t>:</w:t>
+      </w:r>
+      <w:r>
+        <w:t xml:space="preserve"> Ensure the Payment Processor applies rewards and processes payment correctly.</w:t>
       </w:r>
     </w:p>
     <w:p>
@@ -553,7 +712,10 @@
         <w:t>Test Vector</w:t>
       </w:r>
       <w:r>
-        <w:t>: Select a genre and observe the returned movie listings.</w:t>
+        <w:t xml:space="preserve">: </w:t>
+      </w:r>
+      <w:r>
+        <w:t>Test with and without rewards applied, and ensure payment amounts are updated accordingly</w:t>
       </w:r>
     </w:p>
     <w:p>
@@ -571,7 +733,46 @@
         <w:t>Targeted Failures</w:t>
       </w:r>
       <w:r>
-        <w:t>: Missing or incorrect movie data.</w:t>
+        <w:t xml:space="preserve">: </w:t>
+      </w:r>
+      <w:r>
+        <w:t xml:space="preserve">Failure to </w:t>
+      </w:r>
+      <w:proofErr w:type="gramStart"/>
+      <w:r>
+        <w:t>apply</w:t>
+      </w:r>
+      <w:proofErr w:type="gramEnd"/>
+      <w:r>
+        <w:t xml:space="preserve"> rewards or process payments.</w:t>
+      </w:r>
+    </w:p>
+    <w:p>
+      <w:pPr>
+        <w:numPr>
+          <w:ilvl w:val="1"/>
+          <w:numId w:val="4"/>
+        </w:numPr>
+      </w:pPr>
+      <w:r>
+        <w:rPr>
+          <w:b/>
+          <w:bCs/>
+        </w:rPr>
+        <w:t>Sample</w:t>
+      </w:r>
+      <w:r>
+        <w:t xml:space="preserve">: </w:t>
+      </w:r>
+      <w:r>
+        <w:rPr>
+          <w:b/>
+          <w:bCs/>
+        </w:rPr>
+        <w:t>TS_MTS_002</w:t>
+      </w:r>
+      <w:r>
+        <w:t xml:space="preserve"> – Test Payment Processing</w:t>
       </w:r>
     </w:p>
     <w:p>
@@ -586,10 +787,27 @@
           <w:b/>
           <w:bCs/>
         </w:rPr>
-        <w:t>Target Feature</w:t>
+        <w:t xml:space="preserve">Target </w:t>
+      </w:r>
+      <w:r>
+        <w:rPr>
+          <w:b/>
+          <w:bCs/>
+        </w:rPr>
+        <w:t>Component</w:t>
       </w:r>
       <w:r>
         <w:t>:</w:t>
+      </w:r>
+      <w:r>
+        <w:t xml:space="preserve"> </w:t>
+      </w:r>
+      <w:r>
+        <w:rPr>
+          <w:b/>
+          <w:bCs/>
+        </w:rPr>
+        <w:t>Food and Drink Add-ons</w:t>
       </w:r>
     </w:p>
     <w:p>
@@ -601,21 +819,99 @@
       </w:pPr>
       <w:r>
         <w:rPr>
-          <w:i/>
-          <w:iCs/>
-        </w:rPr>
-        <w:t>Seat Selection</w:t>
-      </w:r>
-      <w:r>
-        <w:t xml:space="preserve">: Allow users to select and reserve seats for </w:t>
-      </w:r>
-      <w:proofErr w:type="gramStart"/>
-      <w:r>
-        <w:t>a specific</w:t>
-      </w:r>
-      <w:proofErr w:type="gramEnd"/>
-      <w:r>
-        <w:t xml:space="preserve"> showtime.</w:t>
+          <w:b/>
+          <w:bCs/>
+        </w:rPr>
+        <w:t>Test Case</w:t>
+      </w:r>
+      <w:r>
+        <w:t>:</w:t>
+      </w:r>
+      <w:r>
+        <w:t xml:space="preserve"> </w:t>
+      </w:r>
+      <w:r>
+        <w:t>Verify users can add and modify food and drink options during checkout.</w:t>
+      </w:r>
+    </w:p>
+    <w:p>
+      <w:pPr>
+        <w:numPr>
+          <w:ilvl w:val="1"/>
+          <w:numId w:val="4"/>
+        </w:numPr>
+      </w:pPr>
+      <w:r>
+        <w:rPr>
+          <w:b/>
+          <w:bCs/>
+        </w:rPr>
+        <w:t>Test Vector</w:t>
+      </w:r>
+      <w:r>
+        <w:t xml:space="preserve">: </w:t>
+      </w:r>
+      <w:r>
+        <w:t>Select and modify add-ons, then proceed to payment.</w:t>
+      </w:r>
+      <w:r>
+        <w:t xml:space="preserve"> </w:t>
+      </w:r>
+    </w:p>
+    <w:p>
+      <w:pPr>
+        <w:numPr>
+          <w:ilvl w:val="1"/>
+          <w:numId w:val="4"/>
+        </w:numPr>
+      </w:pPr>
+      <w:r>
+        <w:rPr>
+          <w:b/>
+          <w:bCs/>
+        </w:rPr>
+        <w:t>Targeted Failures</w:t>
+      </w:r>
+      <w:r>
+        <w:t xml:space="preserve">: </w:t>
+      </w:r>
+      <w:r>
+        <w:t>Failure to update order summary with correct add-ons.</w:t>
+      </w:r>
+    </w:p>
+    <w:p>
+      <w:pPr>
+        <w:numPr>
+          <w:ilvl w:val="1"/>
+          <w:numId w:val="4"/>
+        </w:numPr>
+      </w:pPr>
+      <w:r>
+        <w:rPr>
+          <w:b/>
+          <w:bCs/>
+        </w:rPr>
+        <w:t>Sample</w:t>
+      </w:r>
+      <w:r>
+        <w:t xml:space="preserve">: </w:t>
+      </w:r>
+      <w:r>
+        <w:rPr>
+          <w:b/>
+          <w:bCs/>
+        </w:rPr>
+        <w:t>TS_MTS_00</w:t>
+      </w:r>
+      <w:r>
+        <w:rPr>
+          <w:b/>
+          <w:bCs/>
+        </w:rPr>
+        <w:t>6</w:t>
+      </w:r>
+      <w:r>
+        <w:t xml:space="preserve"> – Test Food and Drink Add-on Functionality</w:t>
       </w:r>
     </w:p>
     <w:p>
@@ -630,10 +926,27 @@
           <w:b/>
           <w:bCs/>
         </w:rPr>
-        <w:t>Test Case</w:t>
+        <w:t xml:space="preserve">Target </w:t>
+      </w:r>
+      <w:r>
+        <w:rPr>
+          <w:b/>
+          <w:bCs/>
+        </w:rPr>
+        <w:t>Component</w:t>
       </w:r>
       <w:r>
         <w:t>:</w:t>
+      </w:r>
+      <w:r>
+        <w:t xml:space="preserve"> </w:t>
+      </w:r>
+      <w:r>
+        <w:rPr>
+          <w:b/>
+          <w:bCs/>
+        </w:rPr>
+        <w:t>User Registration</w:t>
       </w:r>
     </w:p>
     <w:p>
@@ -644,7 +957,20 @@
         </w:numPr>
       </w:pPr>
       <w:r>
-        <w:t>Test seat availability and ensure that seats are marked as reserved when selected.</w:t>
+        <w:rPr>
+          <w:b/>
+          <w:bCs/>
+        </w:rPr>
+        <w:t>Test Case</w:t>
+      </w:r>
+      <w:r>
+        <w:t>:</w:t>
+      </w:r>
+      <w:r>
+        <w:t xml:space="preserve"> </w:t>
+      </w:r>
+      <w:r>
+        <w:t>Verify successful user registration, ensuring user information is correctly saved and a confirmation email is sent.</w:t>
       </w:r>
     </w:p>
     <w:p>
@@ -662,7 +988,10 @@
         <w:t>Test Vector</w:t>
       </w:r>
       <w:r>
-        <w:t>: Simulate multiple users selecting the same seat to verify handling of double-booking scenarios.</w:t>
+        <w:t xml:space="preserve">: </w:t>
+      </w:r>
+      <w:r>
+        <w:t>Test the registration process by inputting valid account information, submitting it, and observing the system's response.</w:t>
       </w:r>
     </w:p>
     <w:p>
@@ -680,9 +1009,39 @@
         <w:t>Targeted Failures</w:t>
       </w:r>
       <w:r>
-        <w:t>: Incorrect seat availability status or failure to update seat reservations in the database.</w:t>
-      </w:r>
-    </w:p>
+        <w:t xml:space="preserve">: </w:t>
+      </w:r>
+      <w:r>
+        <w:t>Failure to create an account, database errors, or missing confirmation email.</w:t>
+      </w:r>
+    </w:p>
+    <w:p>
+      <w:pPr>
+        <w:numPr>
+          <w:ilvl w:val="1"/>
+          <w:numId w:val="4"/>
+        </w:numPr>
+      </w:pPr>
+      <w:r>
+        <w:rPr>
+          <w:b/>
+          <w:bCs/>
+        </w:rPr>
+        <w:lastRenderedPageBreak/>
+        <w:t>Sample</w:t>
+      </w:r>
+      <w:r>
+        <w:t xml:space="preserve">: </w:t>
+      </w:r>
+      <w:r>
+        <w:rPr>
+          <w:b/>
+          <w:bCs/>
+        </w:rPr>
+        <w:t>TS_MTS_003 - Test User Registration</w:t>
+      </w:r>
+    </w:p>
+    <w:p/>
     <w:p>
       <w:pPr>
         <w:rPr>
@@ -715,6 +1074,16 @@
       <w:r>
         <w:t>:</w:t>
       </w:r>
+      <w:r>
+        <w:t xml:space="preserve"> </w:t>
+      </w:r>
+      <w:r>
+        <w:rPr>
+          <w:b/>
+          <w:bCs/>
+        </w:rPr>
+        <w:t>Complete Booking Process</w:t>
+      </w:r>
     </w:p>
     <w:p>
       <w:pPr>
@@ -725,13 +1094,92 @@
       </w:pPr>
       <w:r>
         <w:rPr>
-          <w:i/>
-          <w:iCs/>
-        </w:rPr>
-        <w:t>End-to-End Booking Process</w:t>
-      </w:r>
-      <w:r>
-        <w:t>: Ensure the entire system operates as expected from login to booking confirmation.</w:t>
+          <w:b/>
+          <w:bCs/>
+        </w:rPr>
+        <w:t>Test Case</w:t>
+      </w:r>
+      <w:r>
+        <w:t>:</w:t>
+      </w:r>
+      <w:r>
+        <w:t xml:space="preserve"> Simulate a user logging in, selecting a movie, applying rewards, completing payment, and receiving a confirmation email.</w:t>
+      </w:r>
+    </w:p>
+    <w:p>
+      <w:pPr>
+        <w:numPr>
+          <w:ilvl w:val="1"/>
+          <w:numId w:val="5"/>
+        </w:numPr>
+      </w:pPr>
+      <w:r>
+        <w:rPr>
+          <w:b/>
+          <w:bCs/>
+        </w:rPr>
+        <w:t>Test Vector</w:t>
+      </w:r>
+      <w:r>
+        <w:t>:</w:t>
+      </w:r>
+      <w:r>
+        <w:t xml:space="preserve"> </w:t>
+      </w:r>
+      <w:r>
+        <w:t>Test the full booking process from login to confirmation email.</w:t>
+      </w:r>
+    </w:p>
+    <w:p>
+      <w:pPr>
+        <w:numPr>
+          <w:ilvl w:val="1"/>
+          <w:numId w:val="5"/>
+        </w:numPr>
+      </w:pPr>
+      <w:r>
+        <w:rPr>
+          <w:b/>
+          <w:bCs/>
+        </w:rPr>
+        <w:t>Targeted Failures</w:t>
+      </w:r>
+      <w:r>
+        <w:t xml:space="preserve">: </w:t>
+      </w:r>
+      <w:r>
+        <w:t>Errors in booking, payment, or confirmation.</w:t>
+      </w:r>
+    </w:p>
+    <w:p>
+      <w:pPr>
+        <w:numPr>
+          <w:ilvl w:val="1"/>
+          <w:numId w:val="5"/>
+        </w:numPr>
+      </w:pPr>
+      <w:r>
+        <w:rPr>
+          <w:b/>
+          <w:bCs/>
+        </w:rPr>
+        <w:t>Sample</w:t>
+      </w:r>
+      <w:r>
+        <w:t>:</w:t>
+      </w:r>
+      <w:r>
+        <w:t xml:space="preserve"> </w:t>
+      </w:r>
+      <w:r>
+        <w:rPr>
+          <w:b/>
+          <w:bCs/>
+        </w:rPr>
+        <w:t>TS_MTS_007</w:t>
+      </w:r>
+      <w:r>
+        <w:t xml:space="preserve"> – Test Booking Process</w:t>
       </w:r>
     </w:p>
     <w:p>
@@ -746,11 +1194,30 @@
           <w:b/>
           <w:bCs/>
         </w:rPr>
-        <w:t>Test Case</w:t>
+        <w:t>Target Feature</w:t>
       </w:r>
       <w:r>
         <w:t>:</w:t>
       </w:r>
+      <w:r>
+        <w:t xml:space="preserve"> </w:t>
+      </w:r>
+      <w:r>
+        <w:rPr>
+          <w:b/>
+          <w:bCs/>
+        </w:rPr>
+        <w:t xml:space="preserve">Admin </w:t>
+      </w:r>
+      <w:proofErr w:type="gramStart"/>
+      <w:r>
+        <w:rPr>
+          <w:b/>
+          <w:bCs/>
+        </w:rPr>
+        <w:t>Report  Generator</w:t>
+      </w:r>
+      <w:proofErr w:type="gramEnd"/>
     </w:p>
     <w:p>
       <w:pPr>
@@ -760,7 +1227,20 @@
         </w:numPr>
       </w:pPr>
       <w:r>
-        <w:t>Simulate a user logging in, selecting a movie and seats, applying rewards, completing payment, and receiving a confirmation email.</w:t>
+        <w:rPr>
+          <w:b/>
+          <w:bCs/>
+        </w:rPr>
+        <w:t>Test Case</w:t>
+      </w:r>
+      <w:r>
+        <w:t>:</w:t>
+      </w:r>
+      <w:r>
+        <w:t xml:space="preserve"> </w:t>
+      </w:r>
+      <w:r>
+        <w:t>Verify that the admin can generate sales reports based on booking data.</w:t>
       </w:r>
     </w:p>
     <w:p>
@@ -775,11 +1255,16 @@
           <w:b/>
           <w:bCs/>
         </w:rPr>
-        <w:lastRenderedPageBreak/>
         <w:t>Test Vector</w:t>
       </w:r>
       <w:r>
-        <w:t>: Test the full flow, including normal booking and edge cases like rewards exceeding the payment amount.</w:t>
+        <w:t>:</w:t>
+      </w:r>
+      <w:r>
+        <w:t xml:space="preserve"> </w:t>
+      </w:r>
+      <w:r>
+        <w:t>Input a wide date range and generate a report.</w:t>
       </w:r>
     </w:p>
     <w:p>
@@ -797,7 +1282,41 @@
         <w:t>Targeted Failures</w:t>
       </w:r>
       <w:r>
-        <w:t>: System failures during transitions (e.g., from seat selection to payment) or failure to generate confirmation emails.</w:t>
+        <w:t xml:space="preserve">: </w:t>
+      </w:r>
+      <w:r>
+        <w:t>Failure to generate a complete and accurate report.</w:t>
+      </w:r>
+    </w:p>
+    <w:p>
+      <w:pPr>
+        <w:numPr>
+          <w:ilvl w:val="1"/>
+          <w:numId w:val="5"/>
+        </w:numPr>
+      </w:pPr>
+      <w:r>
+        <w:rPr>
+          <w:b/>
+          <w:bCs/>
+        </w:rPr>
+        <w:t>Sample</w:t>
+      </w:r>
+      <w:r>
+        <w:t>:</w:t>
+      </w:r>
+      <w:r>
+        <w:t xml:space="preserve"> </w:t>
+      </w:r>
+      <w:r>
+        <w:rPr>
+          <w:b/>
+          <w:bCs/>
+        </w:rPr>
+        <w:t>TS_MTS_008</w:t>
+      </w:r>
+      <w:r>
+        <w:t xml:space="preserve"> - Test Generation Report for Admin</w:t>
       </w:r>
     </w:p>
     <w:p>
@@ -817,6 +1336,16 @@
       <w:r>
         <w:t>:</w:t>
       </w:r>
+      <w:r>
+        <w:t xml:space="preserve"> </w:t>
+      </w:r>
+      <w:r>
+        <w:rPr>
+          <w:b/>
+          <w:bCs/>
+        </w:rPr>
+        <w:t>Conflict Seat Selection</w:t>
+      </w:r>
     </w:p>
     <w:p>
       <w:pPr>
@@ -827,13 +1356,99 @@
       </w:pPr>
       <w:r>
         <w:rPr>
-          <w:i/>
-          <w:iCs/>
-        </w:rPr>
-        <w:t>Admin Report Generation</w:t>
-      </w:r>
-      <w:r>
-        <w:t>: Test the system’s ability to generate reports for admin users.</w:t>
+          <w:b/>
+          <w:bCs/>
+        </w:rPr>
+        <w:t>Test Case</w:t>
+      </w:r>
+      <w:r>
+        <w:t>:</w:t>
+      </w:r>
+      <w:r>
+        <w:t xml:space="preserve"> </w:t>
+      </w:r>
+      <w:r>
+        <w:t>Simulate two users selecting the same seat at the same time and verify conflict handling.</w:t>
+      </w:r>
+    </w:p>
+    <w:p>
+      <w:pPr>
+        <w:numPr>
+          <w:ilvl w:val="1"/>
+          <w:numId w:val="5"/>
+        </w:numPr>
+      </w:pPr>
+      <w:r>
+        <w:rPr>
+          <w:b/>
+          <w:bCs/>
+        </w:rPr>
+        <w:t>Test Vector</w:t>
+      </w:r>
+      <w:r>
+        <w:t>:</w:t>
+      </w:r>
+      <w:r>
+        <w:t xml:space="preserve"> </w:t>
+      </w:r>
+      <w:r>
+        <w:t>Simulate both users proceeding to payment and see how the system handles the conflict.</w:t>
+      </w:r>
+    </w:p>
+    <w:p>
+      <w:pPr>
+        <w:numPr>
+          <w:ilvl w:val="1"/>
+          <w:numId w:val="5"/>
+        </w:numPr>
+      </w:pPr>
+      <w:r>
+        <w:rPr>
+          <w:b/>
+          <w:bCs/>
+        </w:rPr>
+        <w:t>Targeted Failures</w:t>
+      </w:r>
+      <w:r>
+        <w:t xml:space="preserve">: </w:t>
+      </w:r>
+      <w:r>
+        <w:t>Incorrect seat availability or double-booking.</w:t>
+      </w:r>
+    </w:p>
+    <w:p>
+      <w:pPr>
+        <w:numPr>
+          <w:ilvl w:val="1"/>
+          <w:numId w:val="5"/>
+        </w:numPr>
+      </w:pPr>
+      <w:r>
+        <w:rPr>
+          <w:b/>
+          <w:bCs/>
+        </w:rPr>
+        <w:t>Sample</w:t>
+      </w:r>
+      <w:r>
+        <w:t>:</w:t>
+      </w:r>
+      <w:r>
+        <w:rPr>
+          <w:b/>
+          <w:bCs/>
+        </w:rPr>
+        <w:t xml:space="preserve"> </w:t>
+      </w:r>
+      <w:r>
+        <w:rPr>
+          <w:b/>
+          <w:bCs/>
+        </w:rPr>
+        <w:t>TS_MTS_009</w:t>
+      </w:r>
+      <w:r>
+        <w:t xml:space="preserve"> - Test Conflict Seat Selection</w:t>
       </w:r>
     </w:p>
     <w:p>
@@ -848,10 +1463,20 @@
           <w:b/>
           <w:bCs/>
         </w:rPr>
-        <w:t>Test Case</w:t>
+        <w:t>Target Feature</w:t>
       </w:r>
       <w:r>
         <w:t>:</w:t>
+      </w:r>
+      <w:r>
+        <w:t xml:space="preserve"> </w:t>
+      </w:r>
+      <w:r>
+        <w:rPr>
+          <w:b/>
+          <w:bCs/>
+        </w:rPr>
+        <w:t>Cancel Booking and Refund</w:t>
       </w:r>
     </w:p>
     <w:p>
@@ -862,7 +1487,20 @@
         </w:numPr>
       </w:pPr>
       <w:r>
-        <w:t>Test the Report Generator feature to ensure that sales reports are generated based on booking data.</w:t>
+        <w:rPr>
+          <w:b/>
+          <w:bCs/>
+        </w:rPr>
+        <w:t>Test Case</w:t>
+      </w:r>
+      <w:r>
+        <w:t>:</w:t>
+      </w:r>
+      <w:r>
+        <w:t xml:space="preserve"> </w:t>
+      </w:r>
+      <w:r>
+        <w:t>Verify users can cancel a booking and receive the correct refund.</w:t>
       </w:r>
     </w:p>
     <w:p>
@@ -880,7 +1518,13 @@
         <w:t>Test Vector</w:t>
       </w:r>
       <w:r>
-        <w:t>: Test with a wide date range and varying booking data.</w:t>
+        <w:t>:</w:t>
+      </w:r>
+      <w:r>
+        <w:t xml:space="preserve"> </w:t>
+      </w:r>
+      <w:r>
+        <w:t>Simulate booking cancellation and check if the refund is processed.</w:t>
       </w:r>
     </w:p>
     <w:p>
@@ -898,21 +1542,57 @@
         <w:t>Targeted Failures</w:t>
       </w:r>
       <w:r>
-        <w:t>: Missing or incorrect report data.</w:t>
-      </w:r>
-    </w:p>
-    <w:p>
-      <w:pPr>
-        <w:rPr>
-          <w:b/>
-          <w:bCs/>
-        </w:rPr>
-      </w:pPr>
-      <w:r>
-        <w:rPr>
-          <w:b/>
-          <w:bCs/>
-        </w:rPr>
+        <w:t xml:space="preserve">: </w:t>
+      </w:r>
+      <w:r>
+        <w:t>Failure to process refunds or incorrect refund amounts.</w:t>
+      </w:r>
+    </w:p>
+    <w:p>
+      <w:pPr>
+        <w:numPr>
+          <w:ilvl w:val="1"/>
+          <w:numId w:val="5"/>
+        </w:numPr>
+      </w:pPr>
+      <w:r>
+        <w:rPr>
+          <w:b/>
+          <w:bCs/>
+        </w:rPr>
+        <w:t>Sample</w:t>
+      </w:r>
+      <w:r>
+        <w:t>:</w:t>
+      </w:r>
+      <w:r>
+        <w:rPr>
+          <w:b/>
+          <w:bCs/>
+        </w:rPr>
+        <w:t xml:space="preserve"> TS_MTS_010 </w:t>
+      </w:r>
+      <w:r>
+        <w:t>- Test Cancel Booking and Refund Process</w:t>
+      </w:r>
+    </w:p>
+    <w:p/>
+    <w:p/>
+    <w:p/>
+    <w:p/>
+    <w:p>
+      <w:pPr>
+        <w:rPr>
+          <w:b/>
+          <w:bCs/>
+        </w:rPr>
+      </w:pPr>
+      <w:r>
+        <w:rPr>
+          <w:b/>
+          <w:bCs/>
+        </w:rPr>
+        <w:lastRenderedPageBreak/>
         <w:t>Test Coverage and Strategy</w:t>
       </w:r>
     </w:p>
@@ -1987,7 +2667,7 @@
   <w:abstractNum w:abstractNumId="6" w15:restartNumberingAfterBreak="0">
     <w:nsid w:val="624C4901"/>
     <w:multiLevelType w:val="multilevel"/>
-    <w:tmpl w:val="DD86F404"/>
+    <w:tmpl w:val="B4521BFE"/>
     <w:lvl w:ilvl="0">
       <w:start w:val="1"/>
       <w:numFmt w:val="bullet"/>
@@ -2020,7 +2700,7 @@
         <w:sz w:val="20"/>
       </w:rPr>
     </w:lvl>
-    <w:lvl w:ilvl="2" w:tentative="1">
+    <w:lvl w:ilvl="2">
       <w:start w:val="1"/>
       <w:numFmt w:val="bullet"/>
       <w:lvlText w:val=""/>
@@ -2036,39 +2716,28 @@
         <w:sz w:val="20"/>
       </w:rPr>
     </w:lvl>
-    <w:lvl w:ilvl="3" w:tentative="1">
-      <w:start w:val="1"/>
-      <w:numFmt w:val="bullet"/>
-      <w:lvlText w:val=""/>
-      <w:lvlJc w:val="left"/>
-      <w:pPr>
-        <w:tabs>
-          <w:tab w:val="num" w:pos="2880"/>
-        </w:tabs>
+    <w:lvl w:ilvl="3">
+      <w:start w:val="1"/>
+      <w:numFmt w:val="decimal"/>
+      <w:lvlText w:val="%4."/>
+      <w:lvlJc w:val="left"/>
+      <w:pPr>
         <w:ind w:left="2880" w:hanging="360"/>
       </w:pPr>
-      <w:rPr>
-        <w:rFonts w:ascii="Wingdings" w:hAnsi="Wingdings" w:hint="default"/>
-        <w:sz w:val="20"/>
-      </w:rPr>
-    </w:lvl>
-    <w:lvl w:ilvl="4" w:tentative="1">
-      <w:start w:val="1"/>
-      <w:numFmt w:val="bullet"/>
-      <w:lvlText w:val=""/>
-      <w:lvlJc w:val="left"/>
-      <w:pPr>
-        <w:tabs>
-          <w:tab w:val="num" w:pos="3600"/>
-        </w:tabs>
+    </w:lvl>
+    <w:lvl w:ilvl="4">
+      <w:start w:val="1"/>
+      <w:numFmt w:val="decimal"/>
+      <w:lvlText w:val="%5."/>
+      <w:lvlJc w:val="left"/>
+      <w:pPr>
         <w:ind w:left="3600" w:hanging="360"/>
       </w:pPr>
       <w:rPr>
-        <w:rFonts w:ascii="Wingdings" w:hAnsi="Wingdings" w:hint="default"/>
-        <w:sz w:val="20"/>
-      </w:rPr>
-    </w:lvl>
-    <w:lvl w:ilvl="5" w:tentative="1">
+        <w:rFonts w:hint="default"/>
+      </w:rPr>
+    </w:lvl>
+    <w:lvl w:ilvl="5">
       <w:start w:val="1"/>
       <w:numFmt w:val="bullet"/>
       <w:lvlText w:val=""/>
@@ -2084,7 +2753,7 @@
         <w:sz w:val="20"/>
       </w:rPr>
     </w:lvl>
-    <w:lvl w:ilvl="6" w:tentative="1">
+    <w:lvl w:ilvl="6">
       <w:start w:val="1"/>
       <w:numFmt w:val="bullet"/>
       <w:lvlText w:val=""/>
@@ -2100,7 +2769,7 @@
         <w:sz w:val="20"/>
       </w:rPr>
     </w:lvl>
-    <w:lvl w:ilvl="7" w:tentative="1">
+    <w:lvl w:ilvl="7">
       <w:start w:val="1"/>
       <w:numFmt w:val="bullet"/>
       <w:lvlText w:val=""/>
@@ -2116,7 +2785,7 @@
         <w:sz w:val="20"/>
       </w:rPr>
     </w:lvl>
-    <w:lvl w:ilvl="8" w:tentative="1">
+    <w:lvl w:ilvl="8">
       <w:start w:val="1"/>
       <w:numFmt w:val="bullet"/>
       <w:lvlText w:val=""/>
@@ -3064,7 +3733,6 @@
   <w:style w:type="character" w:default="1" w:styleId="DefaultParagraphFont">
     <w:name w:val="Default Paragraph Font"/>
     <w:uiPriority w:val="1"/>
-    <w:semiHidden/>
     <w:unhideWhenUsed/>
   </w:style>
   <w:style w:type="table" w:default="1" w:styleId="TableNormal">

</xml_diff>